<commit_message>
Saving local changes before merge
</commit_message>
<xml_diff>
--- a/Task.docx
+++ b/Task.docx
@@ -19,6 +19,8 @@
       <w:r>
         <w:t>&gt;</w:t>
       </w:r>
+      <w:bookmarkStart w:id="0" w:name="_GoBack"/>
+      <w:bookmarkEnd w:id="0"/>
     </w:p>
     <w:p>
       <w:r>
@@ -775,8 +777,6 @@
       <w:r>
         <w:t>}</w:t>
       </w:r>
-      <w:bookmarkStart w:id="0" w:name="_GoBack"/>
-      <w:bookmarkEnd w:id="0"/>
     </w:p>
     <w:p/>
     <w:sectPr>

</xml_diff>